<commit_message>
[UPD] - Actualizando item de acta de pase a producción.
</commit_message>
<xml_diff>
--- a/Desarrollo/SGVR/Gestión/SGVR_PMA.docx
+++ b/Desarrollo/SGVR/Gestión/SGVR_PMA.docx
@@ -92,33 +92,13 @@
           <w:b/>
         </w:rPr>
         <w:lastRenderedPageBreak/>
-        <w:t xml:space="preserve">CONTROL DE </w:t>
+        <w:t>CONTROL DE REVISIÓN DEL PASE A PRODUCCIÓN AREA SOLICITANTE:</w:t>
       </w:r>
       <w:r>
         <w:rPr>
           <w:b/>
         </w:rPr>
-        <w:t>REVISIÓN</w:t>
-      </w:r>
-      <w:r>
-        <w:rPr>
-          <w:b/>
-        </w:rPr>
-        <w:t xml:space="preserve"> DEL PASE A PRODUCCIÓN </w:t>
-      </w:r>
-      <w:proofErr w:type="spellStart"/>
-      <w:r>
-        <w:rPr>
-          <w:b/>
-        </w:rPr>
-        <w:t>AREA</w:t>
-      </w:r>
-      <w:proofErr w:type="spellEnd"/>
-      <w:r>
-        <w:rPr>
-          <w:b/>
-        </w:rPr>
-        <w:t xml:space="preserve"> SOLICITANTE:</w:t>
+        <w:t xml:space="preserve"> </w:t>
       </w:r>
     </w:p>
     <w:tbl>
@@ -1210,14 +1190,7 @@
                 <w:b/>
                 <w:sz w:val="19"/>
               </w:rPr>
-              <w:t>función</w:t>
-            </w:r>
-            <w:r>
-              <w:rPr>
-                <w:b/>
-                <w:sz w:val="19"/>
-              </w:rPr>
-              <w:t xml:space="preserve"> </w:t>
+              <w:t xml:space="preserve">función </w:t>
             </w:r>
             <w:proofErr w:type="gramStart"/>
             <w:r>
@@ -1440,14 +1413,7 @@
                 <w:b/>
                 <w:sz w:val="19"/>
               </w:rPr>
-              <w:t>Aplicación</w:t>
-            </w:r>
-            <w:r>
-              <w:rPr>
-                <w:b/>
-                <w:sz w:val="19"/>
-              </w:rPr>
-              <w:t xml:space="preserve"> </w:t>
+              <w:t xml:space="preserve">Aplicación </w:t>
             </w:r>
             <w:r>
               <w:rPr>
@@ -1573,19 +1539,11 @@
               <w:spacing w:line="256" w:lineRule="auto"/>
               <w:ind w:left="103"/>
             </w:pPr>
-            <w:proofErr w:type="spellStart"/>
-            <w:r>
-              <w:rPr>
-                <w:sz w:val="19"/>
-              </w:rPr>
-              <w:t>S.O</w:t>
-            </w:r>
-            <w:proofErr w:type="spellEnd"/>
-            <w:r>
-              <w:rPr>
-                <w:sz w:val="19"/>
-              </w:rPr>
-              <w:t>:</w:t>
+            <w:r>
+              <w:rPr>
+                <w:sz w:val="19"/>
+              </w:rPr>
+              <w:t>S.O:</w:t>
             </w:r>
           </w:p>
         </w:tc>
@@ -1782,15 +1740,8 @@
                 <w:sz w:val="19"/>
               </w:rPr>
               <w:tab/>
-            </w:r>
-            <w:proofErr w:type="spellStart"/>
-            <w:r>
-              <w:rPr>
-                <w:sz w:val="19"/>
-              </w:rPr>
               <w:t>OAS</w:t>
             </w:r>
-            <w:proofErr w:type="spellEnd"/>
             <w:r>
               <w:rPr>
                 <w:sz w:val="19"/>
@@ -2348,15 +2299,7 @@
         <w:ind w:left="12" w:right="360"/>
       </w:pPr>
       <w:r>
-        <w:t xml:space="preserve">Autorización de </w:t>
-      </w:r>
-      <w:proofErr w:type="spellStart"/>
-      <w:r>
-        <w:t>OSI</w:t>
-      </w:r>
-      <w:proofErr w:type="spellEnd"/>
-      <w:r>
-        <w:t xml:space="preserve"> – CC</w:t>
+        <w:t>Autorización de OSI – CC</w:t>
       </w:r>
     </w:p>
     <w:tbl>

</xml_diff>